<commit_message>
initial README commit to test link
</commit_message>
<xml_diff>
--- a/Objective Checklist.docx
+++ b/Objective Checklist.docx
@@ -1286,6 +1286,21 @@
       <w:r>
         <w:t>Whiteboard:</w:t>
       </w:r>
+    </w:p>
+    <w:p/>
+    <w:p>
+      <w:r>
+        <w:t>Objectives to complete:</w:t>
+      </w:r>
+    </w:p>
+    <w:p>
+      <w:pPr>
+        <w:pStyle w:val="ListParagraph"/>
+        <w:numPr>
+          <w:ilvl w:val="0"/>
+          <w:numId w:val="7"/>
+        </w:numPr>
+      </w:pPr>
     </w:p>
     <w:p/>
     <w:p>
@@ -1509,6 +1524,119 @@
 <file path=word/numbering.xml><?xml version="1.0" encoding="utf-8"?>
 <w:numbering xmlns:mo="http://schemas.microsoft.com/office/mac/office/2008/main" xmlns:ve="http://schemas.openxmlformats.org/markup-compatibility/2006" xmlns:mv="urn:schemas-microsoft-com:mac:vml" xmlns:o="urn:schemas-microsoft-com:office:office" xmlns:r="http://schemas.openxmlformats.org/officeDocument/2006/relationships" xmlns:m="http://schemas.openxmlformats.org/officeDocument/2006/math" xmlns:v="urn:schemas-microsoft-com:vml" xmlns:wp="http://schemas.openxmlformats.org/drawingml/2006/wordprocessingDrawing" xmlns:w10="urn:schemas-microsoft-com:office:word" xmlns:w="http://schemas.openxmlformats.org/wordprocessingml/2006/main" xmlns:wne="http://schemas.microsoft.com/office/word/2006/wordml">
   <w:abstractNum w:abstractNumId="0">
+    <w:nsid w:val="0B560F16"/>
+    <w:multiLevelType w:val="hybridMultilevel"/>
+    <w:tmpl w:val="F0AA59F2"/>
+    <w:lvl w:ilvl="0" w:tplc="04090001">
+      <w:start w:val="1"/>
+      <w:numFmt w:val="bullet"/>
+      <w:lvlText w:val=""/>
+      <w:lvlJc w:val="left"/>
+      <w:pPr>
+        <w:ind w:left="720" w:hanging="360"/>
+      </w:pPr>
+      <w:rPr>
+        <w:rFonts w:ascii="Symbol" w:hAnsi="Symbol" w:hint="default"/>
+      </w:rPr>
+    </w:lvl>
+    <w:lvl w:ilvl="1" w:tplc="04090003" w:tentative="1">
+      <w:start w:val="1"/>
+      <w:numFmt w:val="bullet"/>
+      <w:lvlText w:val="o"/>
+      <w:lvlJc w:val="left"/>
+      <w:pPr>
+        <w:ind w:left="1440" w:hanging="360"/>
+      </w:pPr>
+      <w:rPr>
+        <w:rFonts w:ascii="Courier New" w:hAnsi="Courier New" w:hint="default"/>
+      </w:rPr>
+    </w:lvl>
+    <w:lvl w:ilvl="2" w:tplc="04090005" w:tentative="1">
+      <w:start w:val="1"/>
+      <w:numFmt w:val="bullet"/>
+      <w:lvlText w:val=""/>
+      <w:lvlJc w:val="left"/>
+      <w:pPr>
+        <w:ind w:left="2160" w:hanging="360"/>
+      </w:pPr>
+      <w:rPr>
+        <w:rFonts w:ascii="Wingdings" w:hAnsi="Wingdings" w:hint="default"/>
+      </w:rPr>
+    </w:lvl>
+    <w:lvl w:ilvl="3" w:tplc="04090001" w:tentative="1">
+      <w:start w:val="1"/>
+      <w:numFmt w:val="bullet"/>
+      <w:lvlText w:val=""/>
+      <w:lvlJc w:val="left"/>
+      <w:pPr>
+        <w:ind w:left="2880" w:hanging="360"/>
+      </w:pPr>
+      <w:rPr>
+        <w:rFonts w:ascii="Symbol" w:hAnsi="Symbol" w:hint="default"/>
+      </w:rPr>
+    </w:lvl>
+    <w:lvl w:ilvl="4" w:tplc="04090003" w:tentative="1">
+      <w:start w:val="1"/>
+      <w:numFmt w:val="bullet"/>
+      <w:lvlText w:val="o"/>
+      <w:lvlJc w:val="left"/>
+      <w:pPr>
+        <w:ind w:left="3600" w:hanging="360"/>
+      </w:pPr>
+      <w:rPr>
+        <w:rFonts w:ascii="Courier New" w:hAnsi="Courier New" w:hint="default"/>
+      </w:rPr>
+    </w:lvl>
+    <w:lvl w:ilvl="5" w:tplc="04090005" w:tentative="1">
+      <w:start w:val="1"/>
+      <w:numFmt w:val="bullet"/>
+      <w:lvlText w:val=""/>
+      <w:lvlJc w:val="left"/>
+      <w:pPr>
+        <w:ind w:left="4320" w:hanging="360"/>
+      </w:pPr>
+      <w:rPr>
+        <w:rFonts w:ascii="Wingdings" w:hAnsi="Wingdings" w:hint="default"/>
+      </w:rPr>
+    </w:lvl>
+    <w:lvl w:ilvl="6" w:tplc="04090001" w:tentative="1">
+      <w:start w:val="1"/>
+      <w:numFmt w:val="bullet"/>
+      <w:lvlText w:val=""/>
+      <w:lvlJc w:val="left"/>
+      <w:pPr>
+        <w:ind w:left="5040" w:hanging="360"/>
+      </w:pPr>
+      <w:rPr>
+        <w:rFonts w:ascii="Symbol" w:hAnsi="Symbol" w:hint="default"/>
+      </w:rPr>
+    </w:lvl>
+    <w:lvl w:ilvl="7" w:tplc="04090003" w:tentative="1">
+      <w:start w:val="1"/>
+      <w:numFmt w:val="bullet"/>
+      <w:lvlText w:val="o"/>
+      <w:lvlJc w:val="left"/>
+      <w:pPr>
+        <w:ind w:left="5760" w:hanging="360"/>
+      </w:pPr>
+      <w:rPr>
+        <w:rFonts w:ascii="Courier New" w:hAnsi="Courier New" w:hint="default"/>
+      </w:rPr>
+    </w:lvl>
+    <w:lvl w:ilvl="8" w:tplc="04090005" w:tentative="1">
+      <w:start w:val="1"/>
+      <w:numFmt w:val="bullet"/>
+      <w:lvlText w:val=""/>
+      <w:lvlJc w:val="left"/>
+      <w:pPr>
+        <w:ind w:left="6480" w:hanging="360"/>
+      </w:pPr>
+      <w:rPr>
+        <w:rFonts w:ascii="Wingdings" w:hAnsi="Wingdings" w:hint="default"/>
+      </w:rPr>
+    </w:lvl>
+  </w:abstractNum>
+  <w:abstractNum w:abstractNumId="1">
     <w:nsid w:val="0EC30998"/>
     <w:multiLevelType w:val="multilevel"/>
     <w:tmpl w:val="7638BECE"/>
@@ -1657,7 +1785,7 @@
       </w:rPr>
     </w:lvl>
   </w:abstractNum>
-  <w:abstractNum w:abstractNumId="1">
+  <w:abstractNum w:abstractNumId="2">
     <w:nsid w:val="151C137B"/>
     <w:multiLevelType w:val="multilevel"/>
     <w:tmpl w:val="0E983442"/>
@@ -1806,7 +1934,7 @@
       </w:rPr>
     </w:lvl>
   </w:abstractNum>
-  <w:abstractNum w:abstractNumId="2">
+  <w:abstractNum w:abstractNumId="3">
     <w:nsid w:val="1F8B54B4"/>
     <w:multiLevelType w:val="hybridMultilevel"/>
     <w:tmpl w:val="691819D0"/>
@@ -1919,7 +2047,7 @@
       </w:rPr>
     </w:lvl>
   </w:abstractNum>
-  <w:abstractNum w:abstractNumId="3">
+  <w:abstractNum w:abstractNumId="4">
     <w:nsid w:val="2646139A"/>
     <w:multiLevelType w:val="multilevel"/>
     <w:tmpl w:val="73C83AE0"/>
@@ -2068,7 +2196,7 @@
       </w:rPr>
     </w:lvl>
   </w:abstractNum>
-  <w:abstractNum w:abstractNumId="4">
+  <w:abstractNum w:abstractNumId="5">
     <w:nsid w:val="3B7D7960"/>
     <w:multiLevelType w:val="multilevel"/>
     <w:tmpl w:val="5EC66AFC"/>
@@ -2217,7 +2345,7 @@
       </w:rPr>
     </w:lvl>
   </w:abstractNum>
-  <w:abstractNum w:abstractNumId="5">
+  <w:abstractNum w:abstractNumId="6">
     <w:nsid w:val="4E611D3F"/>
     <w:multiLevelType w:val="multilevel"/>
     <w:tmpl w:val="48520778"/>
@@ -2367,22 +2495,25 @@
     </w:lvl>
   </w:abstractNum>
   <w:num w:numId="1">
+    <w:abstractNumId w:val="2"/>
+  </w:num>
+  <w:num w:numId="2">
+    <w:abstractNumId w:val="4"/>
+  </w:num>
+  <w:num w:numId="3">
     <w:abstractNumId w:val="1"/>
   </w:num>
-  <w:num w:numId="2">
+  <w:num w:numId="4">
+    <w:abstractNumId w:val="5"/>
+  </w:num>
+  <w:num w:numId="5">
+    <w:abstractNumId w:val="6"/>
+  </w:num>
+  <w:num w:numId="6">
     <w:abstractNumId w:val="3"/>
   </w:num>
-  <w:num w:numId="3">
+  <w:num w:numId="7">
     <w:abstractNumId w:val="0"/>
-  </w:num>
-  <w:num w:numId="4">
-    <w:abstractNumId w:val="4"/>
-  </w:num>
-  <w:num w:numId="5">
-    <w:abstractNumId w:val="5"/>
-  </w:num>
-  <w:num w:numId="6">
-    <w:abstractNumId w:val="2"/>
   </w:num>
 </w:numbering>
 </file>

</xml_diff>

<commit_message>
add css styling to background and output.
</commit_message>
<xml_diff>
--- a/Objective Checklist.docx
+++ b/Objective Checklist.docx
@@ -20,19 +20,8 @@
           <w:sz w:val="31"/>
           <w:szCs w:val="31"/>
         </w:rPr>
-        <w:t xml:space="preserve">Programming Language </w:t>
-      </w:r>
-      <w:proofErr w:type="spellStart"/>
-      <w:r>
-        <w:rPr>
-          <w:rFonts w:ascii="Helvetica Neue" w:hAnsi="Helvetica Neue"/>
-          <w:color w:val="444444"/>
-          <w:sz w:val="31"/>
-          <w:szCs w:val="31"/>
-        </w:rPr>
-        <w:t>Suggester</w:t>
-      </w:r>
-      <w:proofErr w:type="spellEnd"/>
+        <w:t>Programming Language Suggester</w:t>
+      </w:r>
     </w:p>
     <w:p>
       <w:pPr>
@@ -304,67 +293,7 @@
           <w:sz w:val="21"/>
           <w:szCs w:val="21"/>
         </w:rPr>
-        <w:t xml:space="preserve">Then create a Programming Language </w:t>
-      </w:r>
-      <w:proofErr w:type="spellStart"/>
-      <w:r>
-        <w:rPr>
-          <w:rFonts w:ascii="Helvetica Neue" w:hAnsi="Helvetica Neue" w:cs="Times New Roman"/>
-          <w:color w:val="777777"/>
-          <w:sz w:val="21"/>
-          <w:szCs w:val="21"/>
-        </w:rPr>
-        <w:t>Suggester</w:t>
-      </w:r>
-      <w:proofErr w:type="spellEnd"/>
-      <w:r>
-        <w:rPr>
-          <w:rFonts w:ascii="Helvetica Neue" w:hAnsi="Helvetica Neue" w:cs="Times New Roman"/>
-          <w:color w:val="777777"/>
-          <w:sz w:val="21"/>
-          <w:szCs w:val="21"/>
-        </w:rPr>
-        <w:t xml:space="preserve"> webpage (using HTML, CSS, JavaScript and </w:t>
-      </w:r>
-      <w:proofErr w:type="spellStart"/>
-      <w:r>
-        <w:rPr>
-          <w:rFonts w:ascii="Helvetica Neue" w:hAnsi="Helvetica Neue" w:cs="Times New Roman"/>
-          <w:color w:val="777777"/>
-          <w:sz w:val="21"/>
-          <w:szCs w:val="21"/>
-        </w:rPr>
-        <w:t>jQuery</w:t>
-      </w:r>
-      <w:proofErr w:type="spellEnd"/>
-      <w:r>
-        <w:rPr>
-          <w:rFonts w:ascii="Helvetica Neue" w:hAnsi="Helvetica Neue" w:cs="Times New Roman"/>
-          <w:color w:val="777777"/>
-          <w:sz w:val="21"/>
-          <w:szCs w:val="21"/>
-        </w:rPr>
-        <w:t xml:space="preserve">) that asks future students a series of questions about themselves and provides a language suggestion based on their answers. You can ask questions about the languages themselves, the kinds of environments where these languages are used, or anything else you find relevant. Note that you are not required to research the languages extensively and you can even choose silly or irrelevant questions to determine which language would be best - for instance, people that like singing in the rain may prefer Ruby while </w:t>
-      </w:r>
-      <w:proofErr w:type="spellStart"/>
-      <w:r>
-        <w:rPr>
-          <w:rFonts w:ascii="Helvetica Neue" w:hAnsi="Helvetica Neue" w:cs="Times New Roman"/>
-          <w:color w:val="777777"/>
-          <w:sz w:val="21"/>
-          <w:szCs w:val="21"/>
-        </w:rPr>
-        <w:t>chihuahua</w:t>
-      </w:r>
-      <w:proofErr w:type="spellEnd"/>
-      <w:r>
-        <w:rPr>
-          <w:rFonts w:ascii="Helvetica Neue" w:hAnsi="Helvetica Neue" w:cs="Times New Roman"/>
-          <w:color w:val="777777"/>
-          <w:sz w:val="21"/>
-          <w:szCs w:val="21"/>
-        </w:rPr>
-        <w:t xml:space="preserve"> lovers might prefer C#.</w:t>
+        <w:t>Then create a Programming Language Suggester webpage (using HTML, CSS, JavaScript and jQuery) that asks future students a series of questions about themselves and provides a language suggestion based on their answers. You can ask questions about the languages themselves, the kinds of environments where these languages are used, or anything else you find relevant. Note that you are not required to research the languages extensively and you can even choose silly or irrelevant questions to determine which language would be best - for instance, people that like singing in the rain may prefer Ruby while chihuahua lovers might prefer C#.</w:t>
       </w:r>
     </w:p>
     <w:p>
@@ -489,27 +418,7 @@
           <w:sz w:val="21"/>
           <w:szCs w:val="21"/>
         </w:rPr>
-        <w:t xml:space="preserve">Don't forget regular </w:t>
-      </w:r>
-      <w:proofErr w:type="spellStart"/>
-      <w:r>
-        <w:rPr>
-          <w:rFonts w:ascii="Helvetica Neue" w:hAnsi="Helvetica Neue"/>
-          <w:color w:val="777777"/>
-          <w:sz w:val="21"/>
-          <w:szCs w:val="21"/>
-        </w:rPr>
-        <w:t>Git</w:t>
-      </w:r>
-      <w:proofErr w:type="spellEnd"/>
-      <w:r>
-        <w:rPr>
-          <w:rFonts w:ascii="Helvetica Neue" w:hAnsi="Helvetica Neue"/>
-          <w:color w:val="777777"/>
-          <w:sz w:val="21"/>
-          <w:szCs w:val="21"/>
-        </w:rPr>
-        <w:t xml:space="preserve"> commits and a detailed README. Commit messages should always be on-topic and professional in tone.</w:t>
+        <w:t>Don't forget regular Git commits and a detailed README. Commit messages should always be on-topic and professional in tone.</w:t>
       </w:r>
     </w:p>
     <w:p>
@@ -540,27 +449,7 @@
           <w:color w:val="777777"/>
           <w:sz w:val="21"/>
         </w:rPr>
-        <w:t xml:space="preserve">: You are not required to take every possible combination of answers into account. Feel free to use very simple logic, or even ignore the user's responses for some questions as long as you show some good functionality and offer a minimum of 3 languages. It is also not required to publish your project to </w:t>
-      </w:r>
-      <w:proofErr w:type="spellStart"/>
-      <w:r>
-        <w:rPr>
-          <w:rFonts w:ascii="Helvetica Neue" w:hAnsi="Helvetica Neue" w:cs="Times New Roman"/>
-          <w:i/>
-          <w:color w:val="777777"/>
-          <w:sz w:val="21"/>
-        </w:rPr>
-        <w:t>GitHub</w:t>
-      </w:r>
-      <w:proofErr w:type="spellEnd"/>
-      <w:r>
-        <w:rPr>
-          <w:rFonts w:ascii="Helvetica Neue" w:hAnsi="Helvetica Neue" w:cs="Times New Roman"/>
-          <w:i/>
-          <w:color w:val="777777"/>
-          <w:sz w:val="21"/>
-        </w:rPr>
-        <w:t xml:space="preserve"> pages, but you may do so if you wish.</w:t>
+        <w:t>: You are not required to take every possible combination of answers into account. Feel free to use very simple logic, or even ignore the user's responses for some questions as long as you show some good functionality and offer a minimum of 3 languages. It is also not required to publish your project to GitHub pages, but you may do so if you wish.</w:t>
       </w:r>
     </w:p>
     <w:p>
@@ -688,27 +577,14 @@
           <w:szCs w:val="21"/>
         </w:rPr>
       </w:pPr>
-      <w:proofErr w:type="spellStart"/>
-      <w:proofErr w:type="gramStart"/>
-      <w:r>
-        <w:rPr>
-          <w:rFonts w:ascii="Helvetica Neue" w:hAnsi="Helvetica Neue"/>
-          <w:color w:val="777777"/>
-          <w:sz w:val="21"/>
-          <w:szCs w:val="21"/>
-        </w:rPr>
-        <w:t>jQuery</w:t>
-      </w:r>
-      <w:proofErr w:type="spellEnd"/>
-      <w:proofErr w:type="gramEnd"/>
-      <w:r>
-        <w:rPr>
-          <w:rFonts w:ascii="Helvetica Neue" w:hAnsi="Helvetica Neue"/>
-          <w:color w:val="777777"/>
-          <w:sz w:val="21"/>
-          <w:szCs w:val="21"/>
-        </w:rPr>
-        <w:t xml:space="preserve"> is used to show and hide the result after the form has been submitted.</w:t>
+      <w:r>
+        <w:rPr>
+          <w:rFonts w:ascii="Helvetica Neue" w:hAnsi="Helvetica Neue"/>
+          <w:color w:val="777777"/>
+          <w:sz w:val="21"/>
+          <w:szCs w:val="21"/>
+        </w:rPr>
+        <w:t>jQuery is used to show and hide the result after the form has been submitted.</w:t>
       </w:r>
     </w:p>
     <w:p>
@@ -735,7 +611,6 @@
         </w:rPr>
         <w:t>Variable names are descriptive of what they represent and use lower camel case (e.g. </w:t>
       </w:r>
-      <w:proofErr w:type="spellStart"/>
       <w:r>
         <w:rPr>
           <w:rFonts w:ascii="Monaco" w:hAnsi="Monaco" w:cs="Courier"/>
@@ -744,7 +619,6 @@
         </w:rPr>
         <w:t>myVariableExample</w:t>
       </w:r>
-      <w:proofErr w:type="spellEnd"/>
       <w:r>
         <w:rPr>
           <w:rFonts w:ascii="Helvetica Neue" w:hAnsi="Helvetica Neue"/>
@@ -943,38 +817,7 @@
           <w:sz w:val="21"/>
           <w:szCs w:val="21"/>
         </w:rPr>
-        <w:t xml:space="preserve">Code is clean, </w:t>
-      </w:r>
-      <w:proofErr w:type="gramStart"/>
-      <w:r>
-        <w:rPr>
-          <w:rFonts w:ascii="Helvetica Neue" w:hAnsi="Helvetica Neue"/>
-          <w:color w:val="777777"/>
-          <w:sz w:val="21"/>
-          <w:szCs w:val="21"/>
-        </w:rPr>
-        <w:t>well-</w:t>
-      </w:r>
-      <w:proofErr w:type="spellStart"/>
-      <w:r>
-        <w:rPr>
-          <w:rFonts w:ascii="Helvetica Neue" w:hAnsi="Helvetica Neue"/>
-          <w:color w:val="777777"/>
-          <w:sz w:val="21"/>
-          <w:szCs w:val="21"/>
-        </w:rPr>
-        <w:t>refactored</w:t>
-      </w:r>
-      <w:proofErr w:type="spellEnd"/>
-      <w:proofErr w:type="gramEnd"/>
-      <w:r>
-        <w:rPr>
-          <w:rFonts w:ascii="Helvetica Neue" w:hAnsi="Helvetica Neue"/>
-          <w:color w:val="777777"/>
-          <w:sz w:val="21"/>
-          <w:szCs w:val="21"/>
-        </w:rPr>
-        <w:t>, and easy-to-read. This includes correct indentation, spacing, and including only necessary comments and debugging tools.</w:t>
+        <w:t>Code is clean, well-refactored, and easy-to-read. This includes correct indentation, spacing, and including only necessary comments and debugging tools.</w:t>
       </w:r>
     </w:p>
     <w:p>
@@ -999,19 +842,8 @@
           <w:sz w:val="21"/>
           <w:szCs w:val="21"/>
         </w:rPr>
-        <w:t>Commits are made regularly with clear messages that finish the phrase "It will…</w:t>
-      </w:r>
-      <w:proofErr w:type="gramStart"/>
-      <w:r>
-        <w:rPr>
-          <w:rFonts w:ascii="Helvetica Neue" w:hAnsi="Helvetica Neue"/>
-          <w:color w:val="777777"/>
-          <w:sz w:val="21"/>
-          <w:szCs w:val="21"/>
-        </w:rPr>
-        <w:t>".</w:t>
-      </w:r>
-      <w:proofErr w:type="gramEnd"/>
+        <w:t>Commits are made regularly with clear messages that finish the phrase "It will…".</w:t>
+      </w:r>
     </w:p>
     <w:p>
       <w:pPr>
@@ -1051,27 +883,7 @@
           <w:sz w:val="21"/>
           <w:szCs w:val="21"/>
         </w:rPr>
-        <w:t xml:space="preserve">All independent coding projects at </w:t>
-      </w:r>
-      <w:proofErr w:type="spellStart"/>
-      <w:r>
-        <w:rPr>
-          <w:rFonts w:ascii="Helvetica Neue" w:hAnsi="Helvetica Neue" w:cs="Times New Roman"/>
-          <w:color w:val="777777"/>
-          <w:sz w:val="21"/>
-          <w:szCs w:val="21"/>
-        </w:rPr>
-        <w:t>Epicodus</w:t>
-      </w:r>
-      <w:proofErr w:type="spellEnd"/>
-      <w:r>
-        <w:rPr>
-          <w:rFonts w:ascii="Helvetica Neue" w:hAnsi="Helvetica Neue" w:cs="Times New Roman"/>
-          <w:color w:val="777777"/>
-          <w:sz w:val="21"/>
-          <w:szCs w:val="21"/>
-        </w:rPr>
-        <w:t xml:space="preserve"> have these baseline requirements:</w:t>
+        <w:t>All independent coding projects at Epicodus have these baseline requirements:</w:t>
       </w:r>
     </w:p>
     <w:p>
@@ -1139,27 +951,7 @@
           <w:sz w:val="21"/>
           <w:szCs w:val="21"/>
         </w:rPr>
-        <w:t xml:space="preserve"> required to include a link to your site hosted on </w:t>
-      </w:r>
-      <w:proofErr w:type="spellStart"/>
-      <w:r>
-        <w:rPr>
-          <w:rFonts w:ascii="Helvetica Neue" w:hAnsi="Helvetica Neue"/>
-          <w:color w:val="777777"/>
-          <w:sz w:val="21"/>
-          <w:szCs w:val="21"/>
-        </w:rPr>
-        <w:t>gh</w:t>
-      </w:r>
-      <w:proofErr w:type="spellEnd"/>
-      <w:r>
-        <w:rPr>
-          <w:rFonts w:ascii="Helvetica Neue" w:hAnsi="Helvetica Neue"/>
-          <w:color w:val="777777"/>
-          <w:sz w:val="21"/>
-          <w:szCs w:val="21"/>
-        </w:rPr>
-        <w:t>-pages, but you are welcome and encouraged to do so!</w:t>
+        <w:t> required to include a link to your site hosted on gh-pages, but you are welcome and encouraged to do so!</w:t>
       </w:r>
     </w:p>
     <w:p>
@@ -1295,23 +1087,166 @@
     </w:p>
     <w:p>
       <w:pPr>
-        <w:pStyle w:val="ListParagraph"/>
         <w:numPr>
           <w:ilvl w:val="0"/>
           <w:numId w:val="7"/>
         </w:numPr>
+        <w:shd w:val="clear" w:color="auto" w:fill="FFFFFF"/>
+        <w:spacing w:beforeLines="1" w:afterLines="1"/>
+        <w:rPr>
+          <w:rFonts w:ascii="Helvetica Neue" w:hAnsi="Helvetica Neue"/>
+          <w:color w:val="777777"/>
+          <w:sz w:val="21"/>
+          <w:szCs w:val="21"/>
+        </w:rPr>
+      </w:pPr>
+      <w:r>
+        <w:rPr>
+          <w:rFonts w:ascii="Helvetica Neue" w:hAnsi="Helvetica Neue"/>
+          <w:color w:val="777777"/>
+          <w:sz w:val="21"/>
+          <w:szCs w:val="21"/>
+        </w:rPr>
+        <w:t>One branch should return one result. It shouldn't be possible to be suggested two languages at once.</w:t>
+      </w:r>
+    </w:p>
+    <w:p>
+      <w:pPr>
+        <w:numPr>
+          <w:ilvl w:val="0"/>
+          <w:numId w:val="7"/>
+        </w:numPr>
+        <w:shd w:val="clear" w:color="auto" w:fill="FFFFFF"/>
+        <w:spacing w:beforeLines="1" w:afterLines="1"/>
+        <w:rPr>
+          <w:rFonts w:ascii="Helvetica Neue" w:hAnsi="Helvetica Neue"/>
+          <w:color w:val="777777"/>
+          <w:sz w:val="21"/>
+          <w:szCs w:val="21"/>
+        </w:rPr>
+      </w:pPr>
+      <w:r>
+        <w:rPr>
+          <w:rFonts w:ascii="Helvetica Neue" w:hAnsi="Helvetica Neue"/>
+          <w:color w:val="777777"/>
+          <w:sz w:val="21"/>
+          <w:szCs w:val="21"/>
+        </w:rPr>
+        <w:t>jQuery is used to show and hide the result after the form has been submitted.</w:t>
+      </w:r>
+    </w:p>
+    <w:p>
+      <w:pPr>
+        <w:numPr>
+          <w:ilvl w:val="0"/>
+          <w:numId w:val="7"/>
+        </w:numPr>
+        <w:shd w:val="clear" w:color="auto" w:fill="FFFFFF"/>
+        <w:spacing w:beforeLines="1" w:afterLines="1"/>
+        <w:rPr>
+          <w:rFonts w:ascii="Helvetica Neue" w:hAnsi="Helvetica Neue"/>
+          <w:color w:val="777777"/>
+          <w:sz w:val="21"/>
+          <w:szCs w:val="21"/>
+        </w:rPr>
+      </w:pPr>
+      <w:r>
+        <w:rPr>
+          <w:rFonts w:ascii="Helvetica Neue" w:hAnsi="Helvetica Neue"/>
+          <w:color w:val="777777"/>
+          <w:sz w:val="21"/>
+          <w:szCs w:val="21"/>
+        </w:rPr>
+        <w:t>Web page is styled using custom CSS.</w:t>
+      </w:r>
+    </w:p>
+    <w:p>
+      <w:pPr>
+        <w:numPr>
+          <w:ilvl w:val="0"/>
+          <w:numId w:val="7"/>
+        </w:numPr>
+        <w:shd w:val="clear" w:color="auto" w:fill="FFFFFF"/>
+        <w:spacing w:beforeLines="1" w:afterLines="1"/>
+        <w:rPr>
+          <w:rFonts w:ascii="Helvetica Neue" w:hAnsi="Helvetica Neue"/>
+          <w:color w:val="777777"/>
+          <w:sz w:val="21"/>
+          <w:szCs w:val="21"/>
+        </w:rPr>
+      </w:pPr>
+      <w:r>
+        <w:rPr>
+          <w:rFonts w:ascii="Helvetica Neue" w:hAnsi="Helvetica Neue"/>
+          <w:color w:val="777777"/>
+          <w:sz w:val="21"/>
+          <w:szCs w:val="21"/>
+        </w:rPr>
+        <w:t>Project is in a polished, portfolio-quality state.</w:t>
+      </w:r>
+    </w:p>
+    <w:p>
+      <w:pPr>
+        <w:numPr>
+          <w:ilvl w:val="0"/>
+          <w:numId w:val="7"/>
+        </w:numPr>
+        <w:shd w:val="clear" w:color="auto" w:fill="FFFFFF"/>
+        <w:spacing w:beforeLines="1" w:afterLines="1"/>
+        <w:rPr>
+          <w:rFonts w:ascii="Helvetica Neue" w:hAnsi="Helvetica Neue"/>
+          <w:color w:val="777777"/>
+          <w:sz w:val="21"/>
+          <w:szCs w:val="21"/>
+        </w:rPr>
+      </w:pPr>
+      <w:r>
+        <w:rPr>
+          <w:rFonts w:ascii="Helvetica Neue" w:hAnsi="Helvetica Neue"/>
+          <w:color w:val="777777"/>
+          <w:sz w:val="21"/>
+          <w:szCs w:val="21"/>
+        </w:rPr>
+        <w:t>It is </w:t>
+      </w:r>
+      <w:r>
+        <w:rPr>
+          <w:rFonts w:ascii="Helvetica Neue" w:hAnsi="Helvetica Neue"/>
+          <w:i/>
+          <w:color w:val="777777"/>
+          <w:sz w:val="21"/>
+        </w:rPr>
+        <w:t>not</w:t>
+      </w:r>
+      <w:r>
+        <w:rPr>
+          <w:rFonts w:ascii="Helvetica Neue" w:hAnsi="Helvetica Neue"/>
+          <w:color w:val="777777"/>
+          <w:sz w:val="21"/>
+          <w:szCs w:val="21"/>
+        </w:rPr>
+        <w:t> required to include a link to your site hosted on gh-pages, but you are welcome and encouraged to do so!</w:t>
+      </w:r>
+    </w:p>
+    <w:p>
+      <w:pPr>
+        <w:pStyle w:val="ListParagraph"/>
+        <w:numPr>
+          <w:ilvl w:val="0"/>
+          <w:numId w:val="7"/>
+        </w:numPr>
+        <w:rPr>
+          <w:rFonts w:ascii="Times" w:hAnsi="Times"/>
+          <w:sz w:val="20"/>
+          <w:szCs w:val="20"/>
+        </w:rPr>
       </w:pPr>
     </w:p>
     <w:p/>
     <w:p>
       <w:r>
-        <w:t xml:space="preserve">3 languages: Ruby, C#, </w:t>
-      </w:r>
-      <w:proofErr w:type="spellStart"/>
-      <w:r>
-        <w:t>Javascript</w:t>
-      </w:r>
-      <w:proofErr w:type="spellEnd"/>
+        <w:t>3 languages: Ruby, C#, Javascript</w:t>
+      </w:r>
     </w:p>
     <w:p>
       <w:r>
@@ -1413,13 +1348,8 @@
       <w:r>
         <w:t xml:space="preserve">Options: Classical, Rock, </w:t>
       </w:r>
-      <w:proofErr w:type="spellStart"/>
-      <w:r>
-        <w:t>Bossa</w:t>
-      </w:r>
-      <w:proofErr w:type="spellEnd"/>
-      <w:r>
-        <w:t xml:space="preserve"> Nova</w:t>
+      <w:r>
+        <w:t>Bossa Nova</w:t>
       </w:r>
     </w:p>
     <w:p>
@@ -1637,6 +1567,155 @@
     </w:lvl>
   </w:abstractNum>
   <w:abstractNum w:abstractNumId="1">
+    <w:nsid w:val="0DCB6981"/>
+    <w:multiLevelType w:val="multilevel"/>
+    <w:tmpl w:val="98708728"/>
+    <w:lvl w:ilvl="0">
+      <w:start w:val="1"/>
+      <w:numFmt w:val="bullet"/>
+      <w:lvlText w:val=""/>
+      <w:lvlJc w:val="left"/>
+      <w:pPr>
+        <w:tabs>
+          <w:tab w:val="num" w:pos="720"/>
+        </w:tabs>
+        <w:ind w:left="720" w:hanging="360"/>
+      </w:pPr>
+      <w:rPr>
+        <w:rFonts w:ascii="Symbol" w:hAnsi="Symbol" w:hint="default"/>
+        <w:sz w:val="20"/>
+      </w:rPr>
+    </w:lvl>
+    <w:lvl w:ilvl="1" w:tentative="1">
+      <w:start w:val="1"/>
+      <w:numFmt w:val="bullet"/>
+      <w:lvlText w:val="o"/>
+      <w:lvlJc w:val="left"/>
+      <w:pPr>
+        <w:tabs>
+          <w:tab w:val="num" w:pos="1440"/>
+        </w:tabs>
+        <w:ind w:left="1440" w:hanging="360"/>
+      </w:pPr>
+      <w:rPr>
+        <w:rFonts w:ascii="Courier New" w:hAnsi="Courier New" w:hint="default"/>
+        <w:sz w:val="20"/>
+      </w:rPr>
+    </w:lvl>
+    <w:lvl w:ilvl="2" w:tentative="1">
+      <w:start w:val="1"/>
+      <w:numFmt w:val="bullet"/>
+      <w:lvlText w:val=""/>
+      <w:lvlJc w:val="left"/>
+      <w:pPr>
+        <w:tabs>
+          <w:tab w:val="num" w:pos="2160"/>
+        </w:tabs>
+        <w:ind w:left="2160" w:hanging="360"/>
+      </w:pPr>
+      <w:rPr>
+        <w:rFonts w:ascii="Wingdings" w:hAnsi="Wingdings" w:hint="default"/>
+        <w:sz w:val="20"/>
+      </w:rPr>
+    </w:lvl>
+    <w:lvl w:ilvl="3" w:tentative="1">
+      <w:start w:val="1"/>
+      <w:numFmt w:val="bullet"/>
+      <w:lvlText w:val=""/>
+      <w:lvlJc w:val="left"/>
+      <w:pPr>
+        <w:tabs>
+          <w:tab w:val="num" w:pos="2880"/>
+        </w:tabs>
+        <w:ind w:left="2880" w:hanging="360"/>
+      </w:pPr>
+      <w:rPr>
+        <w:rFonts w:ascii="Wingdings" w:hAnsi="Wingdings" w:hint="default"/>
+        <w:sz w:val="20"/>
+      </w:rPr>
+    </w:lvl>
+    <w:lvl w:ilvl="4" w:tentative="1">
+      <w:start w:val="1"/>
+      <w:numFmt w:val="bullet"/>
+      <w:lvlText w:val=""/>
+      <w:lvlJc w:val="left"/>
+      <w:pPr>
+        <w:tabs>
+          <w:tab w:val="num" w:pos="3600"/>
+        </w:tabs>
+        <w:ind w:left="3600" w:hanging="360"/>
+      </w:pPr>
+      <w:rPr>
+        <w:rFonts w:ascii="Wingdings" w:hAnsi="Wingdings" w:hint="default"/>
+        <w:sz w:val="20"/>
+      </w:rPr>
+    </w:lvl>
+    <w:lvl w:ilvl="5" w:tentative="1">
+      <w:start w:val="1"/>
+      <w:numFmt w:val="bullet"/>
+      <w:lvlText w:val=""/>
+      <w:lvlJc w:val="left"/>
+      <w:pPr>
+        <w:tabs>
+          <w:tab w:val="num" w:pos="4320"/>
+        </w:tabs>
+        <w:ind w:left="4320" w:hanging="360"/>
+      </w:pPr>
+      <w:rPr>
+        <w:rFonts w:ascii="Wingdings" w:hAnsi="Wingdings" w:hint="default"/>
+        <w:sz w:val="20"/>
+      </w:rPr>
+    </w:lvl>
+    <w:lvl w:ilvl="6" w:tentative="1">
+      <w:start w:val="1"/>
+      <w:numFmt w:val="bullet"/>
+      <w:lvlText w:val=""/>
+      <w:lvlJc w:val="left"/>
+      <w:pPr>
+        <w:tabs>
+          <w:tab w:val="num" w:pos="5040"/>
+        </w:tabs>
+        <w:ind w:left="5040" w:hanging="360"/>
+      </w:pPr>
+      <w:rPr>
+        <w:rFonts w:ascii="Wingdings" w:hAnsi="Wingdings" w:hint="default"/>
+        <w:sz w:val="20"/>
+      </w:rPr>
+    </w:lvl>
+    <w:lvl w:ilvl="7" w:tentative="1">
+      <w:start w:val="1"/>
+      <w:numFmt w:val="bullet"/>
+      <w:lvlText w:val=""/>
+      <w:lvlJc w:val="left"/>
+      <w:pPr>
+        <w:tabs>
+          <w:tab w:val="num" w:pos="5760"/>
+        </w:tabs>
+        <w:ind w:left="5760" w:hanging="360"/>
+      </w:pPr>
+      <w:rPr>
+        <w:rFonts w:ascii="Wingdings" w:hAnsi="Wingdings" w:hint="default"/>
+        <w:sz w:val="20"/>
+      </w:rPr>
+    </w:lvl>
+    <w:lvl w:ilvl="8" w:tentative="1">
+      <w:start w:val="1"/>
+      <w:numFmt w:val="bullet"/>
+      <w:lvlText w:val=""/>
+      <w:lvlJc w:val="left"/>
+      <w:pPr>
+        <w:tabs>
+          <w:tab w:val="num" w:pos="6480"/>
+        </w:tabs>
+        <w:ind w:left="6480" w:hanging="360"/>
+      </w:pPr>
+      <w:rPr>
+        <w:rFonts w:ascii="Wingdings" w:hAnsi="Wingdings" w:hint="default"/>
+        <w:sz w:val="20"/>
+      </w:rPr>
+    </w:lvl>
+  </w:abstractNum>
+  <w:abstractNum w:abstractNumId="2">
     <w:nsid w:val="0EC30998"/>
     <w:multiLevelType w:val="multilevel"/>
     <w:tmpl w:val="7638BECE"/>
@@ -1785,7 +1864,7 @@
       </w:rPr>
     </w:lvl>
   </w:abstractNum>
-  <w:abstractNum w:abstractNumId="2">
+  <w:abstractNum w:abstractNumId="3">
     <w:nsid w:val="151C137B"/>
     <w:multiLevelType w:val="multilevel"/>
     <w:tmpl w:val="0E983442"/>
@@ -1934,7 +2013,7 @@
       </w:rPr>
     </w:lvl>
   </w:abstractNum>
-  <w:abstractNum w:abstractNumId="3">
+  <w:abstractNum w:abstractNumId="4">
     <w:nsid w:val="1F8B54B4"/>
     <w:multiLevelType w:val="hybridMultilevel"/>
     <w:tmpl w:val="691819D0"/>
@@ -2047,7 +2126,156 @@
       </w:rPr>
     </w:lvl>
   </w:abstractNum>
-  <w:abstractNum w:abstractNumId="4">
+  <w:abstractNum w:abstractNumId="5">
+    <w:nsid w:val="210D38BD"/>
+    <w:multiLevelType w:val="multilevel"/>
+    <w:tmpl w:val="CE96083E"/>
+    <w:lvl w:ilvl="0">
+      <w:start w:val="1"/>
+      <w:numFmt w:val="bullet"/>
+      <w:lvlText w:val=""/>
+      <w:lvlJc w:val="left"/>
+      <w:pPr>
+        <w:tabs>
+          <w:tab w:val="num" w:pos="720"/>
+        </w:tabs>
+        <w:ind w:left="720" w:hanging="360"/>
+      </w:pPr>
+      <w:rPr>
+        <w:rFonts w:ascii="Symbol" w:hAnsi="Symbol" w:hint="default"/>
+        <w:sz w:val="20"/>
+      </w:rPr>
+    </w:lvl>
+    <w:lvl w:ilvl="1" w:tentative="1">
+      <w:start w:val="1"/>
+      <w:numFmt w:val="bullet"/>
+      <w:lvlText w:val="o"/>
+      <w:lvlJc w:val="left"/>
+      <w:pPr>
+        <w:tabs>
+          <w:tab w:val="num" w:pos="1440"/>
+        </w:tabs>
+        <w:ind w:left="1440" w:hanging="360"/>
+      </w:pPr>
+      <w:rPr>
+        <w:rFonts w:ascii="Courier New" w:hAnsi="Courier New" w:hint="default"/>
+        <w:sz w:val="20"/>
+      </w:rPr>
+    </w:lvl>
+    <w:lvl w:ilvl="2" w:tentative="1">
+      <w:start w:val="1"/>
+      <w:numFmt w:val="bullet"/>
+      <w:lvlText w:val=""/>
+      <w:lvlJc w:val="left"/>
+      <w:pPr>
+        <w:tabs>
+          <w:tab w:val="num" w:pos="2160"/>
+        </w:tabs>
+        <w:ind w:left="2160" w:hanging="360"/>
+      </w:pPr>
+      <w:rPr>
+        <w:rFonts w:ascii="Wingdings" w:hAnsi="Wingdings" w:hint="default"/>
+        <w:sz w:val="20"/>
+      </w:rPr>
+    </w:lvl>
+    <w:lvl w:ilvl="3" w:tentative="1">
+      <w:start w:val="1"/>
+      <w:numFmt w:val="bullet"/>
+      <w:lvlText w:val=""/>
+      <w:lvlJc w:val="left"/>
+      <w:pPr>
+        <w:tabs>
+          <w:tab w:val="num" w:pos="2880"/>
+        </w:tabs>
+        <w:ind w:left="2880" w:hanging="360"/>
+      </w:pPr>
+      <w:rPr>
+        <w:rFonts w:ascii="Wingdings" w:hAnsi="Wingdings" w:hint="default"/>
+        <w:sz w:val="20"/>
+      </w:rPr>
+    </w:lvl>
+    <w:lvl w:ilvl="4" w:tentative="1">
+      <w:start w:val="1"/>
+      <w:numFmt w:val="bullet"/>
+      <w:lvlText w:val=""/>
+      <w:lvlJc w:val="left"/>
+      <w:pPr>
+        <w:tabs>
+          <w:tab w:val="num" w:pos="3600"/>
+        </w:tabs>
+        <w:ind w:left="3600" w:hanging="360"/>
+      </w:pPr>
+      <w:rPr>
+        <w:rFonts w:ascii="Wingdings" w:hAnsi="Wingdings" w:hint="default"/>
+        <w:sz w:val="20"/>
+      </w:rPr>
+    </w:lvl>
+    <w:lvl w:ilvl="5" w:tentative="1">
+      <w:start w:val="1"/>
+      <w:numFmt w:val="bullet"/>
+      <w:lvlText w:val=""/>
+      <w:lvlJc w:val="left"/>
+      <w:pPr>
+        <w:tabs>
+          <w:tab w:val="num" w:pos="4320"/>
+        </w:tabs>
+        <w:ind w:left="4320" w:hanging="360"/>
+      </w:pPr>
+      <w:rPr>
+        <w:rFonts w:ascii="Wingdings" w:hAnsi="Wingdings" w:hint="default"/>
+        <w:sz w:val="20"/>
+      </w:rPr>
+    </w:lvl>
+    <w:lvl w:ilvl="6" w:tentative="1">
+      <w:start w:val="1"/>
+      <w:numFmt w:val="bullet"/>
+      <w:lvlText w:val=""/>
+      <w:lvlJc w:val="left"/>
+      <w:pPr>
+        <w:tabs>
+          <w:tab w:val="num" w:pos="5040"/>
+        </w:tabs>
+        <w:ind w:left="5040" w:hanging="360"/>
+      </w:pPr>
+      <w:rPr>
+        <w:rFonts w:ascii="Wingdings" w:hAnsi="Wingdings" w:hint="default"/>
+        <w:sz w:val="20"/>
+      </w:rPr>
+    </w:lvl>
+    <w:lvl w:ilvl="7" w:tentative="1">
+      <w:start w:val="1"/>
+      <w:numFmt w:val="bullet"/>
+      <w:lvlText w:val=""/>
+      <w:lvlJc w:val="left"/>
+      <w:pPr>
+        <w:tabs>
+          <w:tab w:val="num" w:pos="5760"/>
+        </w:tabs>
+        <w:ind w:left="5760" w:hanging="360"/>
+      </w:pPr>
+      <w:rPr>
+        <w:rFonts w:ascii="Wingdings" w:hAnsi="Wingdings" w:hint="default"/>
+        <w:sz w:val="20"/>
+      </w:rPr>
+    </w:lvl>
+    <w:lvl w:ilvl="8" w:tentative="1">
+      <w:start w:val="1"/>
+      <w:numFmt w:val="bullet"/>
+      <w:lvlText w:val=""/>
+      <w:lvlJc w:val="left"/>
+      <w:pPr>
+        <w:tabs>
+          <w:tab w:val="num" w:pos="6480"/>
+        </w:tabs>
+        <w:ind w:left="6480" w:hanging="360"/>
+      </w:pPr>
+      <w:rPr>
+        <w:rFonts w:ascii="Wingdings" w:hAnsi="Wingdings" w:hint="default"/>
+        <w:sz w:val="20"/>
+      </w:rPr>
+    </w:lvl>
+  </w:abstractNum>
+  <w:abstractNum w:abstractNumId="6">
     <w:nsid w:val="2646139A"/>
     <w:multiLevelType w:val="multilevel"/>
     <w:tmpl w:val="73C83AE0"/>
@@ -2196,7 +2424,156 @@
       </w:rPr>
     </w:lvl>
   </w:abstractNum>
-  <w:abstractNum w:abstractNumId="5">
+  <w:abstractNum w:abstractNumId="7">
+    <w:nsid w:val="2C4F0BB2"/>
+    <w:multiLevelType w:val="multilevel"/>
+    <w:tmpl w:val="9DCE4EFC"/>
+    <w:lvl w:ilvl="0">
+      <w:start w:val="1"/>
+      <w:numFmt w:val="bullet"/>
+      <w:lvlText w:val=""/>
+      <w:lvlJc w:val="left"/>
+      <w:pPr>
+        <w:tabs>
+          <w:tab w:val="num" w:pos="720"/>
+        </w:tabs>
+        <w:ind w:left="720" w:hanging="360"/>
+      </w:pPr>
+      <w:rPr>
+        <w:rFonts w:ascii="Symbol" w:hAnsi="Symbol" w:hint="default"/>
+        <w:sz w:val="20"/>
+      </w:rPr>
+    </w:lvl>
+    <w:lvl w:ilvl="1" w:tentative="1">
+      <w:start w:val="1"/>
+      <w:numFmt w:val="bullet"/>
+      <w:lvlText w:val="o"/>
+      <w:lvlJc w:val="left"/>
+      <w:pPr>
+        <w:tabs>
+          <w:tab w:val="num" w:pos="1440"/>
+        </w:tabs>
+        <w:ind w:left="1440" w:hanging="360"/>
+      </w:pPr>
+      <w:rPr>
+        <w:rFonts w:ascii="Courier New" w:hAnsi="Courier New" w:hint="default"/>
+        <w:sz w:val="20"/>
+      </w:rPr>
+    </w:lvl>
+    <w:lvl w:ilvl="2" w:tentative="1">
+      <w:start w:val="1"/>
+      <w:numFmt w:val="bullet"/>
+      <w:lvlText w:val=""/>
+      <w:lvlJc w:val="left"/>
+      <w:pPr>
+        <w:tabs>
+          <w:tab w:val="num" w:pos="2160"/>
+        </w:tabs>
+        <w:ind w:left="2160" w:hanging="360"/>
+      </w:pPr>
+      <w:rPr>
+        <w:rFonts w:ascii="Wingdings" w:hAnsi="Wingdings" w:hint="default"/>
+        <w:sz w:val="20"/>
+      </w:rPr>
+    </w:lvl>
+    <w:lvl w:ilvl="3" w:tentative="1">
+      <w:start w:val="1"/>
+      <w:numFmt w:val="bullet"/>
+      <w:lvlText w:val=""/>
+      <w:lvlJc w:val="left"/>
+      <w:pPr>
+        <w:tabs>
+          <w:tab w:val="num" w:pos="2880"/>
+        </w:tabs>
+        <w:ind w:left="2880" w:hanging="360"/>
+      </w:pPr>
+      <w:rPr>
+        <w:rFonts w:ascii="Wingdings" w:hAnsi="Wingdings" w:hint="default"/>
+        <w:sz w:val="20"/>
+      </w:rPr>
+    </w:lvl>
+    <w:lvl w:ilvl="4" w:tentative="1">
+      <w:start w:val="1"/>
+      <w:numFmt w:val="bullet"/>
+      <w:lvlText w:val=""/>
+      <w:lvlJc w:val="left"/>
+      <w:pPr>
+        <w:tabs>
+          <w:tab w:val="num" w:pos="3600"/>
+        </w:tabs>
+        <w:ind w:left="3600" w:hanging="360"/>
+      </w:pPr>
+      <w:rPr>
+        <w:rFonts w:ascii="Wingdings" w:hAnsi="Wingdings" w:hint="default"/>
+        <w:sz w:val="20"/>
+      </w:rPr>
+    </w:lvl>
+    <w:lvl w:ilvl="5" w:tentative="1">
+      <w:start w:val="1"/>
+      <w:numFmt w:val="bullet"/>
+      <w:lvlText w:val=""/>
+      <w:lvlJc w:val="left"/>
+      <w:pPr>
+        <w:tabs>
+          <w:tab w:val="num" w:pos="4320"/>
+        </w:tabs>
+        <w:ind w:left="4320" w:hanging="360"/>
+      </w:pPr>
+      <w:rPr>
+        <w:rFonts w:ascii="Wingdings" w:hAnsi="Wingdings" w:hint="default"/>
+        <w:sz w:val="20"/>
+      </w:rPr>
+    </w:lvl>
+    <w:lvl w:ilvl="6" w:tentative="1">
+      <w:start w:val="1"/>
+      <w:numFmt w:val="bullet"/>
+      <w:lvlText w:val=""/>
+      <w:lvlJc w:val="left"/>
+      <w:pPr>
+        <w:tabs>
+          <w:tab w:val="num" w:pos="5040"/>
+        </w:tabs>
+        <w:ind w:left="5040" w:hanging="360"/>
+      </w:pPr>
+      <w:rPr>
+        <w:rFonts w:ascii="Wingdings" w:hAnsi="Wingdings" w:hint="default"/>
+        <w:sz w:val="20"/>
+      </w:rPr>
+    </w:lvl>
+    <w:lvl w:ilvl="7" w:tentative="1">
+      <w:start w:val="1"/>
+      <w:numFmt w:val="bullet"/>
+      <w:lvlText w:val=""/>
+      <w:lvlJc w:val="left"/>
+      <w:pPr>
+        <w:tabs>
+          <w:tab w:val="num" w:pos="5760"/>
+        </w:tabs>
+        <w:ind w:left="5760" w:hanging="360"/>
+      </w:pPr>
+      <w:rPr>
+        <w:rFonts w:ascii="Wingdings" w:hAnsi="Wingdings" w:hint="default"/>
+        <w:sz w:val="20"/>
+      </w:rPr>
+    </w:lvl>
+    <w:lvl w:ilvl="8" w:tentative="1">
+      <w:start w:val="1"/>
+      <w:numFmt w:val="bullet"/>
+      <w:lvlText w:val=""/>
+      <w:lvlJc w:val="left"/>
+      <w:pPr>
+        <w:tabs>
+          <w:tab w:val="num" w:pos="6480"/>
+        </w:tabs>
+        <w:ind w:left="6480" w:hanging="360"/>
+      </w:pPr>
+      <w:rPr>
+        <w:rFonts w:ascii="Wingdings" w:hAnsi="Wingdings" w:hint="default"/>
+        <w:sz w:val="20"/>
+      </w:rPr>
+    </w:lvl>
+  </w:abstractNum>
+  <w:abstractNum w:abstractNumId="8">
     <w:nsid w:val="3B7D7960"/>
     <w:multiLevelType w:val="multilevel"/>
     <w:tmpl w:val="5EC66AFC"/>
@@ -2345,7 +2722,7 @@
       </w:rPr>
     </w:lvl>
   </w:abstractNum>
-  <w:abstractNum w:abstractNumId="6">
+  <w:abstractNum w:abstractNumId="9">
     <w:nsid w:val="4E611D3F"/>
     <w:multiLevelType w:val="multilevel"/>
     <w:tmpl w:val="48520778"/>
@@ -2494,26 +2871,187 @@
       </w:rPr>
     </w:lvl>
   </w:abstractNum>
+  <w:abstractNum w:abstractNumId="10">
+    <w:nsid w:val="4EA54336"/>
+    <w:multiLevelType w:val="multilevel"/>
+    <w:tmpl w:val="6B4E05B8"/>
+    <w:lvl w:ilvl="0">
+      <w:start w:val="1"/>
+      <w:numFmt w:val="bullet"/>
+      <w:lvlText w:val=""/>
+      <w:lvlJc w:val="left"/>
+      <w:pPr>
+        <w:tabs>
+          <w:tab w:val="num" w:pos="720"/>
+        </w:tabs>
+        <w:ind w:left="720" w:hanging="360"/>
+      </w:pPr>
+      <w:rPr>
+        <w:rFonts w:ascii="Symbol" w:hAnsi="Symbol" w:hint="default"/>
+        <w:sz w:val="20"/>
+      </w:rPr>
+    </w:lvl>
+    <w:lvl w:ilvl="1" w:tentative="1">
+      <w:start w:val="1"/>
+      <w:numFmt w:val="bullet"/>
+      <w:lvlText w:val="o"/>
+      <w:lvlJc w:val="left"/>
+      <w:pPr>
+        <w:tabs>
+          <w:tab w:val="num" w:pos="1440"/>
+        </w:tabs>
+        <w:ind w:left="1440" w:hanging="360"/>
+      </w:pPr>
+      <w:rPr>
+        <w:rFonts w:ascii="Courier New" w:hAnsi="Courier New" w:hint="default"/>
+        <w:sz w:val="20"/>
+      </w:rPr>
+    </w:lvl>
+    <w:lvl w:ilvl="2" w:tentative="1">
+      <w:start w:val="1"/>
+      <w:numFmt w:val="bullet"/>
+      <w:lvlText w:val=""/>
+      <w:lvlJc w:val="left"/>
+      <w:pPr>
+        <w:tabs>
+          <w:tab w:val="num" w:pos="2160"/>
+        </w:tabs>
+        <w:ind w:left="2160" w:hanging="360"/>
+      </w:pPr>
+      <w:rPr>
+        <w:rFonts w:ascii="Wingdings" w:hAnsi="Wingdings" w:hint="default"/>
+        <w:sz w:val="20"/>
+      </w:rPr>
+    </w:lvl>
+    <w:lvl w:ilvl="3" w:tentative="1">
+      <w:start w:val="1"/>
+      <w:numFmt w:val="bullet"/>
+      <w:lvlText w:val=""/>
+      <w:lvlJc w:val="left"/>
+      <w:pPr>
+        <w:tabs>
+          <w:tab w:val="num" w:pos="2880"/>
+        </w:tabs>
+        <w:ind w:left="2880" w:hanging="360"/>
+      </w:pPr>
+      <w:rPr>
+        <w:rFonts w:ascii="Wingdings" w:hAnsi="Wingdings" w:hint="default"/>
+        <w:sz w:val="20"/>
+      </w:rPr>
+    </w:lvl>
+    <w:lvl w:ilvl="4" w:tentative="1">
+      <w:start w:val="1"/>
+      <w:numFmt w:val="bullet"/>
+      <w:lvlText w:val=""/>
+      <w:lvlJc w:val="left"/>
+      <w:pPr>
+        <w:tabs>
+          <w:tab w:val="num" w:pos="3600"/>
+        </w:tabs>
+        <w:ind w:left="3600" w:hanging="360"/>
+      </w:pPr>
+      <w:rPr>
+        <w:rFonts w:ascii="Wingdings" w:hAnsi="Wingdings" w:hint="default"/>
+        <w:sz w:val="20"/>
+      </w:rPr>
+    </w:lvl>
+    <w:lvl w:ilvl="5" w:tentative="1">
+      <w:start w:val="1"/>
+      <w:numFmt w:val="bullet"/>
+      <w:lvlText w:val=""/>
+      <w:lvlJc w:val="left"/>
+      <w:pPr>
+        <w:tabs>
+          <w:tab w:val="num" w:pos="4320"/>
+        </w:tabs>
+        <w:ind w:left="4320" w:hanging="360"/>
+      </w:pPr>
+      <w:rPr>
+        <w:rFonts w:ascii="Wingdings" w:hAnsi="Wingdings" w:hint="default"/>
+        <w:sz w:val="20"/>
+      </w:rPr>
+    </w:lvl>
+    <w:lvl w:ilvl="6" w:tentative="1">
+      <w:start w:val="1"/>
+      <w:numFmt w:val="bullet"/>
+      <w:lvlText w:val=""/>
+      <w:lvlJc w:val="left"/>
+      <w:pPr>
+        <w:tabs>
+          <w:tab w:val="num" w:pos="5040"/>
+        </w:tabs>
+        <w:ind w:left="5040" w:hanging="360"/>
+      </w:pPr>
+      <w:rPr>
+        <w:rFonts w:ascii="Wingdings" w:hAnsi="Wingdings" w:hint="default"/>
+        <w:sz w:val="20"/>
+      </w:rPr>
+    </w:lvl>
+    <w:lvl w:ilvl="7" w:tentative="1">
+      <w:start w:val="1"/>
+      <w:numFmt w:val="bullet"/>
+      <w:lvlText w:val=""/>
+      <w:lvlJc w:val="left"/>
+      <w:pPr>
+        <w:tabs>
+          <w:tab w:val="num" w:pos="5760"/>
+        </w:tabs>
+        <w:ind w:left="5760" w:hanging="360"/>
+      </w:pPr>
+      <w:rPr>
+        <w:rFonts w:ascii="Wingdings" w:hAnsi="Wingdings" w:hint="default"/>
+        <w:sz w:val="20"/>
+      </w:rPr>
+    </w:lvl>
+    <w:lvl w:ilvl="8" w:tentative="1">
+      <w:start w:val="1"/>
+      <w:numFmt w:val="bullet"/>
+      <w:lvlText w:val=""/>
+      <w:lvlJc w:val="left"/>
+      <w:pPr>
+        <w:tabs>
+          <w:tab w:val="num" w:pos="6480"/>
+        </w:tabs>
+        <w:ind w:left="6480" w:hanging="360"/>
+      </w:pPr>
+      <w:rPr>
+        <w:rFonts w:ascii="Wingdings" w:hAnsi="Wingdings" w:hint="default"/>
+        <w:sz w:val="20"/>
+      </w:rPr>
+    </w:lvl>
+  </w:abstractNum>
   <w:num w:numId="1">
+    <w:abstractNumId w:val="3"/>
+  </w:num>
+  <w:num w:numId="2">
+    <w:abstractNumId w:val="6"/>
+  </w:num>
+  <w:num w:numId="3">
     <w:abstractNumId w:val="2"/>
   </w:num>
-  <w:num w:numId="2">
-    <w:abstractNumId w:val="4"/>
-  </w:num>
-  <w:num w:numId="3">
-    <w:abstractNumId w:val="1"/>
-  </w:num>
   <w:num w:numId="4">
-    <w:abstractNumId w:val="5"/>
+    <w:abstractNumId w:val="8"/>
   </w:num>
   <w:num w:numId="5">
-    <w:abstractNumId w:val="6"/>
+    <w:abstractNumId w:val="9"/>
   </w:num>
   <w:num w:numId="6">
-    <w:abstractNumId w:val="3"/>
+    <w:abstractNumId w:val="4"/>
   </w:num>
   <w:num w:numId="7">
     <w:abstractNumId w:val="0"/>
+  </w:num>
+  <w:num w:numId="8">
+    <w:abstractNumId w:val="1"/>
+  </w:num>
+  <w:num w:numId="9">
+    <w:abstractNumId w:val="5"/>
+  </w:num>
+  <w:num w:numId="10">
+    <w:abstractNumId w:val="10"/>
+  </w:num>
+  <w:num w:numId="11">
+    <w:abstractNumId w:val="7"/>
   </w:num>
 </w:numbering>
 </file>

</xml_diff>